<commit_message>
Add validity indicators to Tokenizer class
</commit_message>
<xml_diff>
--- a/Diagram.docx
+++ b/Diagram.docx
@@ -3,8 +3,339 @@
 <w:document xmlns:wpc="http://schemas.microsoft.com/office/word/2010/wordprocessingCanvas" xmlns:mo="http://schemas.microsoft.com/office/mac/office/2008/main" xmlns:mc="http://schemas.openxmlformats.org/markup-compatibility/2006" xmlns:mv="urn:schemas-microsoft-com:mac:vml" xmlns:o="urn:schemas-microsoft-com:office:office" xmlns:r="http://schemas.openxmlformats.org/officeDocument/2006/relationships" xmlns:m="http://schemas.openxmlformats.org/officeDocument/2006/math" xmlns:v="urn:schemas-microsoft-com:vml" xmlns:wp14="http://schemas.microsoft.com/office/word/2010/wordprocessingDrawing" xmlns:wp="http://schemas.openxmlformats.org/drawingml/2006/wordprocessingDrawing" xmlns:w10="urn:schemas-microsoft-com:office:word" xmlns:w="http://schemas.openxmlformats.org/wordprocessingml/2006/main" xmlns:w14="http://schemas.microsoft.com/office/word/2010/wordml" xmlns:w15="http://schemas.microsoft.com/office/word/2012/wordml" xmlns:wpg="http://schemas.microsoft.com/office/word/2010/wordprocessingGroup" xmlns:wpi="http://schemas.microsoft.com/office/word/2010/wordprocessingInk" xmlns:wne="http://schemas.microsoft.com/office/word/2006/wordml" xmlns:wps="http://schemas.microsoft.com/office/word/2010/wordprocessingShape" mc:Ignorable="w14 w15 wp14">
   <w:body>
     <w:p>
-      <w:bookmarkStart w:id="0" w:name="_GoBack"/>
-      <w:bookmarkEnd w:id="0"/>
+      <w:r>
+        <w:rPr>
+          <w:noProof/>
+        </w:rPr>
+        <mc:AlternateContent>
+          <mc:Choice Requires="wps">
+            <w:drawing>
+              <wp:anchor distT="0" distB="0" distL="114300" distR="114300" simplePos="0" relativeHeight="251703296" behindDoc="0" locked="0" layoutInCell="1" allowOverlap="1" wp14:anchorId="60382FD7" wp14:editId="271ADB75">
+                <wp:simplePos x="0" y="0"/>
+                <wp:positionH relativeFrom="margin">
+                  <wp:posOffset>3543300</wp:posOffset>
+                </wp:positionH>
+                <wp:positionV relativeFrom="paragraph">
+                  <wp:posOffset>5372100</wp:posOffset>
+                </wp:positionV>
+                <wp:extent cx="2360930" cy="1600200"/>
+                <wp:effectExtent l="0" t="0" r="26670" b="25400"/>
+                <wp:wrapSquare wrapText="bothSides"/>
+                <wp:docPr id="35" name="Text Box 35"/>
+                <wp:cNvGraphicFramePr/>
+                <a:graphic xmlns:a="http://schemas.openxmlformats.org/drawingml/2006/main">
+                  <a:graphicData uri="http://schemas.microsoft.com/office/word/2010/wordprocessingShape">
+                    <wps:wsp>
+                      <wps:cNvSpPr txBox="1"/>
+                      <wps:spPr>
+                        <a:xfrm>
+                          <a:off x="0" y="0"/>
+                          <a:ext cx="2360930" cy="1600200"/>
+                        </a:xfrm>
+                        <a:prstGeom prst="rect">
+                          <a:avLst/>
+                        </a:prstGeom>
+                        <a:ln/>
+                      </wps:spPr>
+                      <wps:style>
+                        <a:lnRef idx="2">
+                          <a:schemeClr val="dk1"/>
+                        </a:lnRef>
+                        <a:fillRef idx="1">
+                          <a:schemeClr val="lt1"/>
+                        </a:fillRef>
+                        <a:effectRef idx="0">
+                          <a:schemeClr val="dk1"/>
+                        </a:effectRef>
+                        <a:fontRef idx="minor">
+                          <a:schemeClr val="dk1"/>
+                        </a:fontRef>
+                      </wps:style>
+                      <wps:txbx>
+                        <w:txbxContent>
+                          <w:p>
+                            <w:pPr>
+                              <w:jc w:val="center"/>
+                              <w:rPr>
+                                <w:rFonts w:ascii="Consolas" w:hAnsi="Consolas"/>
+                                <w:b/>
+                              </w:rPr>
+                            </w:pPr>
+                            <w:r>
+                              <w:rPr>
+                                <w:rFonts w:ascii="Consolas" w:hAnsi="Consolas"/>
+                                <w:b/>
+                              </w:rPr>
+                              <w:t>Tokenizer</w:t>
+                            </w:r>
+                          </w:p>
+                          <w:p>
+                            <w:pPr>
+                              <w:pBdr>
+                                <w:top w:val="single" w:sz="6" w:space="1" w:color="auto"/>
+                                <w:bottom w:val="single" w:sz="6" w:space="1" w:color="auto"/>
+                              </w:pBdr>
+                              <w:rPr>
+                                <w:rFonts w:ascii="Consolas" w:hAnsi="Consolas"/>
+                              </w:rPr>
+                            </w:pPr>
+                            <w:r>
+                              <w:rPr>
+                                <w:rFonts w:ascii="Consolas" w:hAnsi="Consolas"/>
+                              </w:rPr>
+                              <w:t>- input : istream</w:t>
+                            </w:r>
+                          </w:p>
+                          <w:p>
+                            <w:pPr>
+                              <w:pBdr>
+                                <w:top w:val="single" w:sz="6" w:space="1" w:color="auto"/>
+                                <w:bottom w:val="single" w:sz="6" w:space="1" w:color="auto"/>
+                              </w:pBdr>
+                              <w:rPr>
+                                <w:rFonts w:ascii="Consolas" w:hAnsi="Consolas"/>
+                              </w:rPr>
+                            </w:pPr>
+                            <w:r>
+                              <w:rPr>
+                                <w:rFonts w:ascii="Consolas" w:hAnsi="Consolas"/>
+                              </w:rPr>
+                              <w:t>- tokens : vector&lt;Token&gt;</w:t>
+                            </w:r>
+                          </w:p>
+                          <w:p>
+                            <w:pPr>
+                              <w:pBdr>
+                                <w:top w:val="single" w:sz="6" w:space="1" w:color="auto"/>
+                                <w:bottom w:val="single" w:sz="6" w:space="1" w:color="auto"/>
+                              </w:pBdr>
+                              <w:rPr>
+                                <w:rFonts w:ascii="Consolas" w:hAnsi="Consolas"/>
+                              </w:rPr>
+                            </w:pPr>
+                            <w:r>
+                              <w:rPr>
+                                <w:rFonts w:ascii="Consolas" w:hAnsi="Consolas"/>
+                              </w:rPr>
+                              <w:t>+ inEscape : bool</w:t>
+                            </w:r>
+                          </w:p>
+                          <w:p>
+                            <w:pPr>
+                              <w:pBdr>
+                                <w:top w:val="single" w:sz="6" w:space="1" w:color="auto"/>
+                                <w:bottom w:val="single" w:sz="6" w:space="1" w:color="auto"/>
+                              </w:pBdr>
+                              <w:rPr>
+                                <w:rFonts w:ascii="Consolas" w:hAnsi="Consolas"/>
+                              </w:rPr>
+                            </w:pPr>
+                            <w:r>
+                              <w:rPr>
+                                <w:rFonts w:ascii="Consolas" w:hAnsi="Consolas"/>
+                              </w:rPr>
+                              <w:t>+ inQuote : bool</w:t>
+                            </w:r>
+                          </w:p>
+                          <w:p>
+                            <w:pPr>
+                              <w:rPr>
+                                <w:rFonts w:ascii="Consolas" w:hAnsi="Consolas"/>
+                              </w:rPr>
+                            </w:pPr>
+                            <w:r>
+                              <w:rPr>
+                                <w:rFonts w:ascii="Consolas" w:hAnsi="Consolas"/>
+                              </w:rPr>
+                              <w:t>+ isValid() : bool</w:t>
+                            </w:r>
+                          </w:p>
+                          <w:p>
+                            <w:pPr>
+                              <w:rPr>
+                                <w:rFonts w:ascii="Consolas" w:hAnsi="Consolas"/>
+                              </w:rPr>
+                            </w:pPr>
+                            <w:r>
+                              <w:rPr>
+                                <w:rFonts w:ascii="Consolas" w:hAnsi="Consolas"/>
+                              </w:rPr>
+                              <w:t>+ apply() : vector&lt;Token&gt;</w:t>
+                            </w:r>
+                          </w:p>
+                          <w:p>
+                            <w:pPr>
+                              <w:rPr>
+                                <w:rFonts w:ascii="Consolas" w:hAnsi="Consolas"/>
+                              </w:rPr>
+                            </w:pPr>
+                            <w:r>
+                              <w:rPr>
+                                <w:rFonts w:ascii="Consolas" w:hAnsi="Consolas"/>
+                              </w:rPr>
+                              <w:t>- next() : Token</w:t>
+                            </w:r>
+                          </w:p>
+                        </w:txbxContent>
+                      </wps:txbx>
+                      <wps:bodyPr rot="0" spcFirstLastPara="0" vertOverflow="overflow" horzOverflow="overflow" vert="horz" wrap="square" lIns="91440" tIns="45720" rIns="91440" bIns="45720" numCol="1" spcCol="0" rtlCol="0" fromWordArt="0" anchor="t" anchorCtr="0" forceAA="0" compatLnSpc="1">
+                        <a:prstTxWarp prst="textNoShape">
+                          <a:avLst/>
+                        </a:prstTxWarp>
+                        <a:noAutofit/>
+                      </wps:bodyPr>
+                    </wps:wsp>
+                  </a:graphicData>
+                </a:graphic>
+                <wp14:sizeRelH relativeFrom="margin">
+                  <wp14:pctWidth>0</wp14:pctWidth>
+                </wp14:sizeRelH>
+                <wp14:sizeRelV relativeFrom="margin">
+                  <wp14:pctHeight>0</wp14:pctHeight>
+                </wp14:sizeRelV>
+              </wp:anchor>
+            </w:drawing>
+          </mc:Choice>
+          <mc:Fallback>
+            <w:pict>
+              <v:shapetype w14:anchorId="60382FD7" id="_x0000_t202" coordsize="21600,21600" o:spt="202" path="m0,0l0,21600,21600,21600,21600,0xe">
+                <v:stroke joinstyle="miter"/>
+                <v:path gradientshapeok="t" o:connecttype="rect"/>
+              </v:shapetype>
+              <v:shape id="Text Box 35" o:spid="_x0000_s1026" type="#_x0000_t202" style="position:absolute;margin-left:279pt;margin-top:423pt;width:185.9pt;height:126pt;z-index:251703296;visibility:visible;mso-wrap-style:square;mso-width-percent:0;mso-height-percent:0;mso-wrap-distance-left:9pt;mso-wrap-distance-top:0;mso-wrap-distance-right:9pt;mso-wrap-distance-bottom:0;mso-position-horizontal:absolute;mso-position-horizontal-relative:margin;mso-position-vertical:absolute;mso-position-vertical-relative:text;mso-width-percent:0;mso-height-percent:0;mso-width-relative:margin;mso-height-relative:margin;v-text-anchor:top" o:gfxdata="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" fillcolor="white [3201]" strokecolor="black [3200]" strokeweight="1pt">
+                <v:textbox>
+                  <w:txbxContent>
+                    <w:p>
+                      <w:pPr>
+                        <w:jc w:val="center"/>
+                        <w:rPr>
+                          <w:rFonts w:ascii="Consolas" w:hAnsi="Consolas"/>
+                          <w:b/>
+                        </w:rPr>
+                      </w:pPr>
+                      <w:r>
+                        <w:rPr>
+                          <w:rFonts w:ascii="Consolas" w:hAnsi="Consolas"/>
+                          <w:b/>
+                        </w:rPr>
+                        <w:t>Tokenizer</w:t>
+                      </w:r>
+                    </w:p>
+                    <w:p>
+                      <w:pPr>
+                        <w:pBdr>
+                          <w:top w:val="single" w:sz="6" w:space="1" w:color="auto"/>
+                          <w:bottom w:val="single" w:sz="6" w:space="1" w:color="auto"/>
+                        </w:pBdr>
+                        <w:rPr>
+                          <w:rFonts w:ascii="Consolas" w:hAnsi="Consolas"/>
+                        </w:rPr>
+                      </w:pPr>
+                      <w:r>
+                        <w:rPr>
+                          <w:rFonts w:ascii="Consolas" w:hAnsi="Consolas"/>
+                        </w:rPr>
+                        <w:t>- input : istream</w:t>
+                      </w:r>
+                    </w:p>
+                    <w:p>
+                      <w:pPr>
+                        <w:pBdr>
+                          <w:top w:val="single" w:sz="6" w:space="1" w:color="auto"/>
+                          <w:bottom w:val="single" w:sz="6" w:space="1" w:color="auto"/>
+                        </w:pBdr>
+                        <w:rPr>
+                          <w:rFonts w:ascii="Consolas" w:hAnsi="Consolas"/>
+                        </w:rPr>
+                      </w:pPr>
+                      <w:r>
+                        <w:rPr>
+                          <w:rFonts w:ascii="Consolas" w:hAnsi="Consolas"/>
+                        </w:rPr>
+                        <w:t>- tokens : vector&lt;Token&gt;</w:t>
+                      </w:r>
+                    </w:p>
+                    <w:p>
+                      <w:pPr>
+                        <w:pBdr>
+                          <w:top w:val="single" w:sz="6" w:space="1" w:color="auto"/>
+                          <w:bottom w:val="single" w:sz="6" w:space="1" w:color="auto"/>
+                        </w:pBdr>
+                        <w:rPr>
+                          <w:rFonts w:ascii="Consolas" w:hAnsi="Consolas"/>
+                        </w:rPr>
+                      </w:pPr>
+                      <w:r>
+                        <w:rPr>
+                          <w:rFonts w:ascii="Consolas" w:hAnsi="Consolas"/>
+                        </w:rPr>
+                        <w:t>+ inEscape : bool</w:t>
+                      </w:r>
+                    </w:p>
+                    <w:p>
+                      <w:pPr>
+                        <w:pBdr>
+                          <w:top w:val="single" w:sz="6" w:space="1" w:color="auto"/>
+                          <w:bottom w:val="single" w:sz="6" w:space="1" w:color="auto"/>
+                        </w:pBdr>
+                        <w:rPr>
+                          <w:rFonts w:ascii="Consolas" w:hAnsi="Consolas"/>
+                        </w:rPr>
+                      </w:pPr>
+                      <w:r>
+                        <w:rPr>
+                          <w:rFonts w:ascii="Consolas" w:hAnsi="Consolas"/>
+                        </w:rPr>
+                        <w:t>+ inQuote : bool</w:t>
+                      </w:r>
+                    </w:p>
+                    <w:p>
+                      <w:pPr>
+                        <w:rPr>
+                          <w:rFonts w:ascii="Consolas" w:hAnsi="Consolas"/>
+                        </w:rPr>
+                      </w:pPr>
+                      <w:r>
+                        <w:rPr>
+                          <w:rFonts w:ascii="Consolas" w:hAnsi="Consolas"/>
+                        </w:rPr>
+                        <w:t>+ isValid() : bool</w:t>
+                      </w:r>
+                    </w:p>
+                    <w:p>
+                      <w:pPr>
+                        <w:rPr>
+                          <w:rFonts w:ascii="Consolas" w:hAnsi="Consolas"/>
+                        </w:rPr>
+                      </w:pPr>
+                      <w:r>
+                        <w:rPr>
+                          <w:rFonts w:ascii="Consolas" w:hAnsi="Consolas"/>
+                        </w:rPr>
+                        <w:t>+ apply() : vector&lt;Token&gt;</w:t>
+                      </w:r>
+                    </w:p>
+                    <w:p>
+                      <w:pPr>
+                        <w:rPr>
+                          <w:rFonts w:ascii="Consolas" w:hAnsi="Consolas"/>
+                        </w:rPr>
+                      </w:pPr>
+                      <w:r>
+                        <w:rPr>
+                          <w:rFonts w:ascii="Consolas" w:hAnsi="Consolas"/>
+                        </w:rPr>
+                        <w:t>- next() : Token</w:t>
+                      </w:r>
+                    </w:p>
+                  </w:txbxContent>
+                </v:textbox>
+                <w10:wrap type="square" anchorx="margin"/>
+              </v:shape>
+            </w:pict>
+          </mc:Fallback>
+        </mc:AlternateContent>
+      </w:r>
       <w:r>
         <w:rPr>
           <w:noProof/>
@@ -942,35 +1273,13 @@
                               <w:rPr>
                                 <w:rFonts w:ascii="Consolas" w:hAnsi="Consolas"/>
                               </w:rPr>
-                              <w:t xml:space="preserve">- </w:t>
-                            </w:r>
-                            <w:proofErr w:type="spellStart"/>
-                            <w:proofErr w:type="gramStart"/>
-                            <w:r>
-                              <w:rPr>
-                                <w:rFonts w:ascii="Consolas" w:hAnsi="Consolas"/>
-                              </w:rPr>
-                              <w:t>isRunning</w:t>
-                            </w:r>
-                            <w:proofErr w:type="spellEnd"/>
-                            <w:r>
-                              <w:rPr>
-                                <w:rFonts w:ascii="Consolas" w:hAnsi="Consolas"/>
-                              </w:rPr>
-                              <w:t xml:space="preserve"> </w:t>
-                            </w:r>
-                            <w:r>
-                              <w:rPr>
-                                <w:rFonts w:ascii="Consolas" w:hAnsi="Consolas"/>
-                              </w:rPr>
-                              <w:t>:</w:t>
-                            </w:r>
-                            <w:proofErr w:type="gramEnd"/>
-                            <w:r>
-                              <w:rPr>
-                                <w:rFonts w:ascii="Consolas" w:hAnsi="Consolas"/>
-                              </w:rPr>
-                              <w:t xml:space="preserve"> </w:t>
+                              <w:t xml:space="preserve">- isRunning </w:t>
+                            </w:r>
+                            <w:r>
+                              <w:rPr>
+                                <w:rFonts w:ascii="Consolas" w:hAnsi="Consolas"/>
+                              </w:rPr>
+                              <w:t xml:space="preserve">: </w:t>
                             </w:r>
                             <w:r>
                               <w:rPr>
@@ -992,36 +1301,20 @@
                               <w:rPr>
                                 <w:rFonts w:ascii="Consolas" w:hAnsi="Consolas"/>
                               </w:rPr>
-                              <w:t xml:space="preserve">- </w:t>
-                            </w:r>
-                            <w:proofErr w:type="gramStart"/>
-                            <w:r>
-                              <w:rPr>
-                                <w:rFonts w:ascii="Consolas" w:hAnsi="Consolas"/>
-                              </w:rPr>
-                              <w:t xml:space="preserve">execution </w:t>
-                            </w:r>
-                            <w:r>
-                              <w:rPr>
-                                <w:rFonts w:ascii="Consolas" w:hAnsi="Consolas"/>
-                              </w:rPr>
-                              <w:t>:</w:t>
-                            </w:r>
-                            <w:proofErr w:type="gramEnd"/>
-                            <w:r>
-                              <w:rPr>
-                                <w:rFonts w:ascii="Consolas" w:hAnsi="Consolas"/>
-                              </w:rPr>
-                              <w:t xml:space="preserve"> </w:t>
-                            </w:r>
-                            <w:proofErr w:type="spellStart"/>
+                              <w:t xml:space="preserve">- execution </w:t>
+                            </w:r>
+                            <w:r>
+                              <w:rPr>
+                                <w:rFonts w:ascii="Consolas" w:hAnsi="Consolas"/>
+                              </w:rPr>
+                              <w:t xml:space="preserve">: </w:t>
+                            </w:r>
                             <w:r>
                               <w:rPr>
                                 <w:rFonts w:ascii="Consolas" w:hAnsi="Consolas"/>
                               </w:rPr>
                               <w:t>Execution</w:t>
                             </w:r>
-                            <w:proofErr w:type="spellEnd"/>
                           </w:p>
                           <w:p>
                             <w:pPr>
@@ -1035,28 +1328,12 @@
                               </w:rPr>
                               <w:t xml:space="preserve">+ </w:t>
                             </w:r>
-                            <w:proofErr w:type="gramStart"/>
-                            <w:r>
-                              <w:rPr>
-                                <w:rFonts w:ascii="Consolas" w:hAnsi="Consolas"/>
-                              </w:rPr>
-                              <w:t>process(</w:t>
-                            </w:r>
-                            <w:proofErr w:type="gramEnd"/>
-                            <w:r>
-                              <w:rPr>
-                                <w:rFonts w:ascii="Consolas" w:hAnsi="Consolas"/>
-                              </w:rPr>
-                              <w:t xml:space="preserve">) : </w:t>
-                            </w:r>
-                            <w:proofErr w:type="spellStart"/>
-                            <w:r>
-                              <w:rPr>
-                                <w:rFonts w:ascii="Consolas" w:hAnsi="Consolas"/>
-                              </w:rPr>
-                              <w:t>int</w:t>
-                            </w:r>
-                            <w:proofErr w:type="spellEnd"/>
+                            <w:r>
+                              <w:rPr>
+                                <w:rFonts w:ascii="Consolas" w:hAnsi="Consolas"/>
+                              </w:rPr>
+                              <w:t>process() : int</w:t>
+                            </w:r>
                           </w:p>
                           <w:p>
                             <w:pPr>
@@ -1068,30 +1345,8 @@
                               <w:rPr>
                                 <w:rFonts w:ascii="Consolas" w:hAnsi="Consolas"/>
                               </w:rPr>
-                              <w:t xml:space="preserve">+ </w:t>
-                            </w:r>
-                            <w:proofErr w:type="gramStart"/>
-                            <w:r>
-                              <w:rPr>
-                                <w:rFonts w:ascii="Consolas" w:hAnsi="Consolas"/>
-                              </w:rPr>
-                              <w:t>run(</w:t>
-                            </w:r>
-                            <w:proofErr w:type="gramEnd"/>
-                            <w:r>
-                              <w:rPr>
-                                <w:rFonts w:ascii="Consolas" w:hAnsi="Consolas"/>
-                              </w:rPr>
-                              <w:t xml:space="preserve">) : </w:t>
-                            </w:r>
-                            <w:proofErr w:type="spellStart"/>
-                            <w:r>
-                              <w:rPr>
-                                <w:rFonts w:ascii="Consolas" w:hAnsi="Consolas"/>
-                              </w:rPr>
-                              <w:t>int</w:t>
-                            </w:r>
-                            <w:proofErr w:type="spellEnd"/>
+                              <w:t>+ run() : int</w:t>
+                            </w:r>
                           </w:p>
                           <w:p>
                             <w:pPr>
@@ -1103,29 +1358,7 @@
                               <w:rPr>
                                 <w:rFonts w:ascii="Consolas" w:hAnsi="Consolas"/>
                               </w:rPr>
-                              <w:t xml:space="preserve">- </w:t>
-                            </w:r>
-                            <w:proofErr w:type="spellStart"/>
-                            <w:proofErr w:type="gramStart"/>
-                            <w:r>
-                              <w:rPr>
-                                <w:rFonts w:ascii="Consolas" w:hAnsi="Consolas"/>
-                              </w:rPr>
-                              <w:t>printPrompt</w:t>
-                            </w:r>
-                            <w:proofErr w:type="spellEnd"/>
-                            <w:r>
-                              <w:rPr>
-                                <w:rFonts w:ascii="Consolas" w:hAnsi="Consolas"/>
-                              </w:rPr>
-                              <w:t>(</w:t>
-                            </w:r>
-                            <w:proofErr w:type="gramEnd"/>
-                            <w:r>
-                              <w:rPr>
-                                <w:rFonts w:ascii="Consolas" w:hAnsi="Consolas"/>
-                              </w:rPr>
-                              <w:t>) : void</w:t>
+                              <w:t>- printPrompt() : void</w:t>
                             </w:r>
                           </w:p>
                           <w:p>
@@ -1138,29 +1371,7 @@
                               <w:rPr>
                                 <w:rFonts w:ascii="Consolas" w:hAnsi="Consolas"/>
                               </w:rPr>
-                              <w:t xml:space="preserve">- </w:t>
-                            </w:r>
-                            <w:proofErr w:type="spellStart"/>
-                            <w:proofErr w:type="gramStart"/>
-                            <w:r>
-                              <w:rPr>
-                                <w:rFonts w:ascii="Consolas" w:hAnsi="Consolas"/>
-                              </w:rPr>
-                              <w:t>readCommand</w:t>
-                            </w:r>
-                            <w:proofErr w:type="spellEnd"/>
-                            <w:r>
-                              <w:rPr>
-                                <w:rFonts w:ascii="Consolas" w:hAnsi="Consolas"/>
-                              </w:rPr>
-                              <w:t>(</w:t>
-                            </w:r>
-                            <w:proofErr w:type="gramEnd"/>
-                            <w:r>
-                              <w:rPr>
-                                <w:rFonts w:ascii="Consolas" w:hAnsi="Consolas"/>
-                              </w:rPr>
-                              <w:t>) : string</w:t>
+                              <w:t>- readCommand() : string</w:t>
                             </w:r>
                           </w:p>
                           <w:p>
@@ -1173,29 +1384,7 @@
                               <w:rPr>
                                 <w:rFonts w:ascii="Consolas" w:hAnsi="Consolas"/>
                               </w:rPr>
-                              <w:t xml:space="preserve">- </w:t>
-                            </w:r>
-                            <w:proofErr w:type="spellStart"/>
-                            <w:proofErr w:type="gramStart"/>
-                            <w:r>
-                              <w:rPr>
-                                <w:rFonts w:ascii="Consolas" w:hAnsi="Consolas"/>
-                              </w:rPr>
-                              <w:t>promptCommand</w:t>
-                            </w:r>
-                            <w:proofErr w:type="spellEnd"/>
-                            <w:r>
-                              <w:rPr>
-                                <w:rFonts w:ascii="Consolas" w:hAnsi="Consolas"/>
-                              </w:rPr>
-                              <w:t>(</w:t>
-                            </w:r>
-                            <w:proofErr w:type="gramEnd"/>
-                            <w:r>
-                              <w:rPr>
-                                <w:rFonts w:ascii="Consolas" w:hAnsi="Consolas"/>
-                              </w:rPr>
-                              <w:t>) string</w:t>
+                              <w:t>- promptCommand() string</w:t>
                             </w:r>
                           </w:p>
                           <w:p>
@@ -1208,30 +1397,8 @@
                               <w:rPr>
                                 <w:rFonts w:ascii="Consolas" w:hAnsi="Consolas"/>
                               </w:rPr>
-                              <w:t xml:space="preserve">- </w:t>
-                            </w:r>
-                            <w:proofErr w:type="gramStart"/>
-                            <w:r>
-                              <w:rPr>
-                                <w:rFonts w:ascii="Consolas" w:hAnsi="Consolas"/>
-                              </w:rPr>
-                              <w:t>execute(</w:t>
-                            </w:r>
-                            <w:proofErr w:type="gramEnd"/>
-                            <w:r>
-                              <w:rPr>
-                                <w:rFonts w:ascii="Consolas" w:hAnsi="Consolas"/>
-                              </w:rPr>
-                              <w:t xml:space="preserve">command : string) : </w:t>
-                            </w:r>
-                            <w:proofErr w:type="spellStart"/>
-                            <w:r>
-                              <w:rPr>
-                                <w:rFonts w:ascii="Consolas" w:hAnsi="Consolas"/>
-                              </w:rPr>
-                              <w:t>int</w:t>
-                            </w:r>
-                            <w:proofErr w:type="spellEnd"/>
+                              <w:t>- execute(command : string) : int</w:t>
+                            </w:r>
                           </w:p>
                         </w:txbxContent>
                       </wps:txbx>
@@ -1895,22 +2062,8 @@
                               <w:rPr>
                                 <w:rFonts w:ascii="Consolas" w:hAnsi="Consolas"/>
                               </w:rPr>
-                              <w:t xml:space="preserve">+ </w:t>
-                            </w:r>
-                            <w:r>
-                              <w:rPr>
-                                <w:rFonts w:ascii="Consolas" w:hAnsi="Consolas"/>
-                              </w:rPr>
-                              <w:t xml:space="preserve">virtual </w:t>
-                            </w:r>
-                            <w:proofErr w:type="gramStart"/>
-                            <w:r>
-                              <w:rPr>
-                                <w:rFonts w:ascii="Consolas" w:hAnsi="Consolas"/>
-                              </w:rPr>
-                              <w:t>execute(</w:t>
-                            </w:r>
-                            <w:proofErr w:type="gramEnd"/>
+                              <w:t>+ virtual execute(</w:t>
+                            </w:r>
                           </w:p>
                           <w:p>
                             <w:pPr>
@@ -1919,33 +2072,11 @@
                                 <w:rFonts w:ascii="Consolas" w:hAnsi="Consolas"/>
                               </w:rPr>
                             </w:pPr>
-                            <w:proofErr w:type="gramStart"/>
-                            <w:r>
-                              <w:rPr>
-                                <w:rFonts w:ascii="Consolas" w:hAnsi="Consolas"/>
-                              </w:rPr>
-                              <w:t>command :</w:t>
-                            </w:r>
-                            <w:proofErr w:type="gramEnd"/>
-                            <w:r>
-                              <w:rPr>
-                                <w:rFonts w:ascii="Consolas" w:hAnsi="Consolas"/>
-                              </w:rPr>
-                              <w:t xml:space="preserve"> </w:t>
-                            </w:r>
-                            <w:proofErr w:type="spellStart"/>
-                            <w:r>
-                              <w:rPr>
-                                <w:rFonts w:ascii="Consolas" w:hAnsi="Consolas"/>
-                              </w:rPr>
-                              <w:t>Command</w:t>
-                            </w:r>
-                            <w:proofErr w:type="spellEnd"/>
-                            <w:r>
-                              <w:rPr>
-                                <w:rFonts w:ascii="Consolas" w:hAnsi="Consolas"/>
-                              </w:rPr>
-                              <w:t>)</w:t>
+                            <w:r>
+                              <w:rPr>
+                                <w:rFonts w:ascii="Consolas" w:hAnsi="Consolas"/>
+                              </w:rPr>
+                              <w:t>command : Command)</w:t>
                             </w:r>
                           </w:p>
                           <w:p>
@@ -1959,16 +2090,8 @@
                               <w:rPr>
                                 <w:rFonts w:ascii="Consolas" w:hAnsi="Consolas"/>
                               </w:rPr>
-                              <w:t xml:space="preserve">: </w:t>
-                            </w:r>
-                            <w:proofErr w:type="spellStart"/>
-                            <w:r>
-                              <w:rPr>
-                                <w:rFonts w:ascii="Consolas" w:hAnsi="Consolas"/>
-                              </w:rPr>
-                              <w:t>int</w:t>
-                            </w:r>
-                            <w:proofErr w:type="spellEnd"/>
+                              <w:t>: int</w:t>
+                            </w:r>
                             <w:r>
                               <w:rPr>
                                 <w:rFonts w:ascii="Consolas" w:hAnsi="Consolas"/>
@@ -2185,7 +2308,6 @@
                                 <w:b/>
                               </w:rPr>
                             </w:pPr>
-                            <w:proofErr w:type="spellStart"/>
                             <w:r>
                               <w:rPr>
                                 <w:rFonts w:ascii="Consolas" w:hAnsi="Consolas"/>
@@ -2193,7 +2315,6 @@
                               </w:rPr>
                               <w:t>PosixExecutor</w:t>
                             </w:r>
-                            <w:proofErr w:type="spellEnd"/>
                           </w:p>
                           <w:p>
                             <w:pPr>
@@ -2216,35 +2337,7 @@
                               <w:rPr>
                                 <w:rFonts w:ascii="Consolas" w:hAnsi="Consolas"/>
                               </w:rPr>
-                              <w:t xml:space="preserve">+ </w:t>
-                            </w:r>
-                            <w:proofErr w:type="gramStart"/>
-                            <w:r>
-                              <w:rPr>
-                                <w:rFonts w:ascii="Consolas" w:hAnsi="Consolas"/>
-                              </w:rPr>
-                              <w:t>execute(</w:t>
-                            </w:r>
-                            <w:proofErr w:type="gramEnd"/>
-                            <w:r>
-                              <w:rPr>
-                                <w:rFonts w:ascii="Consolas" w:hAnsi="Consolas"/>
-                              </w:rPr>
-                              <w:t xml:space="preserve">command : </w:t>
-                            </w:r>
-                            <w:proofErr w:type="spellStart"/>
-                            <w:r>
-                              <w:rPr>
-                                <w:rFonts w:ascii="Consolas" w:hAnsi="Consolas"/>
-                              </w:rPr>
-                              <w:t>Command</w:t>
-                            </w:r>
-                            <w:proofErr w:type="spellEnd"/>
-                            <w:r>
-                              <w:rPr>
-                                <w:rFonts w:ascii="Consolas" w:hAnsi="Consolas"/>
-                              </w:rPr>
-                              <w:t>)</w:t>
+                              <w:t>+ execute(command : Command)</w:t>
                             </w:r>
                           </w:p>
                           <w:p>
@@ -2258,16 +2351,8 @@
                               <w:rPr>
                                 <w:rFonts w:ascii="Consolas" w:hAnsi="Consolas"/>
                               </w:rPr>
-                              <w:t xml:space="preserve">: </w:t>
-                            </w:r>
-                            <w:proofErr w:type="spellStart"/>
-                            <w:r>
-                              <w:rPr>
-                                <w:rFonts w:ascii="Consolas" w:hAnsi="Consolas"/>
-                              </w:rPr>
-                              <w:t>int</w:t>
-                            </w:r>
-                            <w:proofErr w:type="spellEnd"/>
+                              <w:t>: int</w:t>
+                            </w:r>
                           </w:p>
                         </w:txbxContent>
                       </wps:txbx>
@@ -2555,21 +2640,15 @@
                               <w:rPr>
                                 <w:rFonts w:ascii="Consolas" w:hAnsi="Consolas"/>
                               </w:rPr>
-                              <w:t xml:space="preserve">- </w:t>
-                            </w:r>
-                            <w:proofErr w:type="gramStart"/>
-                            <w:r>
-                              <w:rPr>
-                                <w:rFonts w:ascii="Consolas" w:hAnsi="Consolas"/>
-                              </w:rPr>
-                              <w:t>executor :</w:t>
-                            </w:r>
-                            <w:proofErr w:type="gramEnd"/>
-                            <w:r>
-                              <w:rPr>
-                                <w:rFonts w:ascii="Consolas" w:hAnsi="Consolas"/>
-                              </w:rPr>
-                              <w:t xml:space="preserve"> Executor</w:t>
+                              <w:t>- ex</w:t>
+                            </w:r>
+                            <w:bookmarkStart w:id="0" w:name="_GoBack"/>
+                            <w:bookmarkEnd w:id="0"/>
+                            <w:r>
+                              <w:rPr>
+                                <w:rFonts w:ascii="Consolas" w:hAnsi="Consolas"/>
+                              </w:rPr>
+                              <w:t>ecutor : Executor</w:t>
                             </w:r>
                           </w:p>
                           <w:p>
@@ -2582,35 +2661,7 @@
                               <w:rPr>
                                 <w:rFonts w:ascii="Consolas" w:hAnsi="Consolas"/>
                               </w:rPr>
-                              <w:t xml:space="preserve">+ </w:t>
-                            </w:r>
-                            <w:proofErr w:type="gramStart"/>
-                            <w:r>
-                              <w:rPr>
-                                <w:rFonts w:ascii="Consolas" w:hAnsi="Consolas"/>
-                              </w:rPr>
-                              <w:t>execute(</w:t>
-                            </w:r>
-                            <w:proofErr w:type="gramEnd"/>
-                            <w:r>
-                              <w:rPr>
-                                <w:rFonts w:ascii="Consolas" w:hAnsi="Consolas"/>
-                              </w:rPr>
-                              <w:t xml:space="preserve">command : </w:t>
-                            </w:r>
-                            <w:proofErr w:type="spellStart"/>
-                            <w:r>
-                              <w:rPr>
-                                <w:rFonts w:ascii="Consolas" w:hAnsi="Consolas"/>
-                              </w:rPr>
-                              <w:t>Command</w:t>
-                            </w:r>
-                            <w:proofErr w:type="spellEnd"/>
-                            <w:r>
-                              <w:rPr>
-                                <w:rFonts w:ascii="Consolas" w:hAnsi="Consolas"/>
-                              </w:rPr>
-                              <w:t>)</w:t>
+                              <w:t>+ execute(command : Command)</w:t>
                             </w:r>
                           </w:p>
                           <w:p>
@@ -2624,16 +2675,8 @@
                               <w:rPr>
                                 <w:rFonts w:ascii="Consolas" w:hAnsi="Consolas"/>
                               </w:rPr>
-                              <w:t xml:space="preserve">: </w:t>
-                            </w:r>
-                            <w:proofErr w:type="spellStart"/>
-                            <w:r>
-                              <w:rPr>
-                                <w:rFonts w:ascii="Consolas" w:hAnsi="Consolas"/>
-                              </w:rPr>
-                              <w:t>int</w:t>
-                            </w:r>
-                            <w:proofErr w:type="spellEnd"/>
+                              <w:t>: int</w:t>
+                            </w:r>
                           </w:p>
                         </w:txbxContent>
                       </wps:txbx>
@@ -2934,7 +2977,7 @@
         <mc:AlternateContent>
           <mc:Choice Requires="wps">
             <w:drawing>
-              <wp:anchor distT="0" distB="0" distL="114300" distR="114300" simplePos="0" relativeHeight="251713536" behindDoc="0" locked="0" layoutInCell="1" allowOverlap="1" wp14:anchorId="133E5907" wp14:editId="59EA13E5">
+              <wp:anchor distT="0" distB="0" distL="114300" distR="114300" simplePos="0" relativeHeight="251713536" behindDoc="0" locked="0" layoutInCell="1" allowOverlap="1" wp14:anchorId="133E5907" wp14:editId="41AE495D">
                 <wp:simplePos x="0" y="0"/>
                 <wp:positionH relativeFrom="column">
                   <wp:posOffset>804545</wp:posOffset>
@@ -3000,395 +3043,20 @@
           </mc:Choice>
           <mc:Fallback>
             <w:pict>
-              <v:shape w14:anchorId="0CC696D1" id="Triangle 41" o:spid="_x0000_s1026" type="#_x0000_t5" style="position:absolute;margin-left:63.35pt;margin-top:402.6pt;width:18pt;height:18pt;rotation:180;z-index:251713536;visibility:visible;mso-wrap-style:square;mso-wrap-distance-left:9pt;mso-wrap-distance-top:0;mso-wrap-distance-right:9pt;mso-wrap-distance-bottom:0;mso-position-horizontal:absolute;mso-position-horizontal-relative:text;mso-position-vertical:absolute;mso-position-vertical-relative:text;v-text-anchor:middle" o:gfxdata="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" fillcolor="black [3200]" strokecolor="black [1600]" strokeweight="1pt">
+              <v:shapetype w14:anchorId="3329BCD6" id="_x0000_t5" coordsize="21600,21600" o:spt="5" adj="10800" path="m@0,0l0,21600,21600,21600xe">
+                <v:stroke joinstyle="miter"/>
+                <v:formulas>
+                  <v:f eqn="val #0"/>
+                  <v:f eqn="prod #0 1 2"/>
+                  <v:f eqn="sum @1 10800 0"/>
+                </v:formulas>
+                <v:path gradientshapeok="t" o:connecttype="custom" o:connectlocs="@0,0;@1,10800;0,21600;10800,21600;21600,21600;@2,10800" textboxrect="0,10800,10800,18000;5400,10800,16200,18000;10800,10800,21600,18000;0,7200,7200,21600;7200,7200,14400,21600;14400,7200,21600,21600"/>
+                <v:handles>
+                  <v:h position="#0,topLeft" xrange="0,21600"/>
+                </v:handles>
+              </v:shapetype>
+              <v:shape id="Triangle 41" o:spid="_x0000_s1026" type="#_x0000_t5" style="position:absolute;margin-left:63.35pt;margin-top:402.6pt;width:18pt;height:18pt;rotation:180;z-index:251713536;visibility:visible;mso-wrap-style:square;mso-wrap-distance-left:9pt;mso-wrap-distance-top:0;mso-wrap-distance-right:9pt;mso-wrap-distance-bottom:0;mso-position-horizontal:absolute;mso-position-horizontal-relative:text;mso-position-vertical:absolute;mso-position-vertical-relative:text;v-text-anchor:middle" o:gfxdata="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" fillcolor="black [3200]" strokecolor="black [1600]" strokeweight="1pt">
                 <w10:wrap type="through"/>
-              </v:shape>
-            </w:pict>
-          </mc:Fallback>
-        </mc:AlternateContent>
-      </w:r>
-      <w:r>
-        <w:rPr>
-          <w:noProof/>
-        </w:rPr>
-        <mc:AlternateContent>
-          <mc:Choice Requires="wps">
-            <w:drawing>
-              <wp:anchor distT="0" distB="0" distL="114300" distR="114300" simplePos="0" relativeHeight="251703296" behindDoc="0" locked="0" layoutInCell="1" allowOverlap="1" wp14:anchorId="60382FD7" wp14:editId="6690277D">
-                <wp:simplePos x="0" y="0"/>
-                <wp:positionH relativeFrom="margin">
-                  <wp:posOffset>3542665</wp:posOffset>
-                </wp:positionH>
-                <wp:positionV relativeFrom="paragraph">
-                  <wp:posOffset>5373370</wp:posOffset>
-                </wp:positionV>
-                <wp:extent cx="2360930" cy="1026795"/>
-                <wp:effectExtent l="0" t="0" r="26670" b="14605"/>
-                <wp:wrapSquare wrapText="bothSides"/>
-                <wp:docPr id="35" name="Text Box 35"/>
-                <wp:cNvGraphicFramePr/>
-                <a:graphic xmlns:a="http://schemas.openxmlformats.org/drawingml/2006/main">
-                  <a:graphicData uri="http://schemas.microsoft.com/office/word/2010/wordprocessingShape">
-                    <wps:wsp>
-                      <wps:cNvSpPr txBox="1"/>
-                      <wps:spPr>
-                        <a:xfrm>
-                          <a:off x="0" y="0"/>
-                          <a:ext cx="2360930" cy="1026795"/>
-                        </a:xfrm>
-                        <a:prstGeom prst="rect">
-                          <a:avLst/>
-                        </a:prstGeom>
-                        <a:ln/>
-                      </wps:spPr>
-                      <wps:style>
-                        <a:lnRef idx="2">
-                          <a:schemeClr val="dk1"/>
-                        </a:lnRef>
-                        <a:fillRef idx="1">
-                          <a:schemeClr val="lt1"/>
-                        </a:fillRef>
-                        <a:effectRef idx="0">
-                          <a:schemeClr val="dk1"/>
-                        </a:effectRef>
-                        <a:fontRef idx="minor">
-                          <a:schemeClr val="dk1"/>
-                        </a:fontRef>
-                      </wps:style>
-                      <wps:txbx>
-                        <w:txbxContent>
-                          <w:p>
-                            <w:pPr>
-                              <w:jc w:val="center"/>
-                              <w:rPr>
-                                <w:rFonts w:ascii="Consolas" w:hAnsi="Consolas"/>
-                                <w:b/>
-                              </w:rPr>
-                            </w:pPr>
-                            <w:r>
-                              <w:rPr>
-                                <w:rFonts w:ascii="Consolas" w:hAnsi="Consolas"/>
-                                <w:b/>
-                              </w:rPr>
-                              <w:t>Tokenizer</w:t>
-                            </w:r>
-                          </w:p>
-                          <w:p>
-                            <w:pPr>
-                              <w:pBdr>
-                                <w:top w:val="single" w:sz="6" w:space="1" w:color="auto"/>
-                                <w:bottom w:val="single" w:sz="6" w:space="1" w:color="auto"/>
-                              </w:pBdr>
-                              <w:rPr>
-                                <w:rFonts w:ascii="Consolas" w:hAnsi="Consolas"/>
-                              </w:rPr>
-                            </w:pPr>
-                            <w:r>
-                              <w:rPr>
-                                <w:rFonts w:ascii="Consolas" w:hAnsi="Consolas"/>
-                              </w:rPr>
-                              <w:t xml:space="preserve">- </w:t>
-                            </w:r>
-                            <w:proofErr w:type="gramStart"/>
-                            <w:r>
-                              <w:rPr>
-                                <w:rFonts w:ascii="Consolas" w:hAnsi="Consolas"/>
-                              </w:rPr>
-                              <w:t xml:space="preserve">input </w:t>
-                            </w:r>
-                            <w:r>
-                              <w:rPr>
-                                <w:rFonts w:ascii="Consolas" w:hAnsi="Consolas"/>
-                              </w:rPr>
-                              <w:t>:</w:t>
-                            </w:r>
-                            <w:proofErr w:type="gramEnd"/>
-                            <w:r>
-                              <w:rPr>
-                                <w:rFonts w:ascii="Consolas" w:hAnsi="Consolas"/>
-                              </w:rPr>
-                              <w:t xml:space="preserve"> </w:t>
-                            </w:r>
-                            <w:proofErr w:type="spellStart"/>
-                            <w:r>
-                              <w:rPr>
-                                <w:rFonts w:ascii="Consolas" w:hAnsi="Consolas"/>
-                              </w:rPr>
-                              <w:t>istream</w:t>
-                            </w:r>
-                            <w:proofErr w:type="spellEnd"/>
-                          </w:p>
-                          <w:p>
-                            <w:pPr>
-                              <w:pBdr>
-                                <w:top w:val="single" w:sz="6" w:space="1" w:color="auto"/>
-                                <w:bottom w:val="single" w:sz="6" w:space="1" w:color="auto"/>
-                              </w:pBdr>
-                              <w:rPr>
-                                <w:rFonts w:ascii="Consolas" w:hAnsi="Consolas"/>
-                              </w:rPr>
-                            </w:pPr>
-                            <w:r>
-                              <w:rPr>
-                                <w:rFonts w:ascii="Consolas" w:hAnsi="Consolas"/>
-                              </w:rPr>
-                              <w:t xml:space="preserve">- </w:t>
-                            </w:r>
-                            <w:proofErr w:type="gramStart"/>
-                            <w:r>
-                              <w:rPr>
-                                <w:rFonts w:ascii="Consolas" w:hAnsi="Consolas"/>
-                              </w:rPr>
-                              <w:t>tokens :</w:t>
-                            </w:r>
-                            <w:proofErr w:type="gramEnd"/>
-                            <w:r>
-                              <w:rPr>
-                                <w:rFonts w:ascii="Consolas" w:hAnsi="Consolas"/>
-                              </w:rPr>
-                              <w:t xml:space="preserve"> vector&lt;Token&gt;</w:t>
-                            </w:r>
-                          </w:p>
-                          <w:p>
-                            <w:pPr>
-                              <w:rPr>
-                                <w:rFonts w:ascii="Consolas" w:hAnsi="Consolas"/>
-                              </w:rPr>
-                            </w:pPr>
-                            <w:r>
-                              <w:rPr>
-                                <w:rFonts w:ascii="Consolas" w:hAnsi="Consolas"/>
-                              </w:rPr>
-                              <w:t xml:space="preserve">+ </w:t>
-                            </w:r>
-                            <w:proofErr w:type="gramStart"/>
-                            <w:r>
-                              <w:rPr>
-                                <w:rFonts w:ascii="Consolas" w:hAnsi="Consolas"/>
-                              </w:rPr>
-                              <w:t>apply(</w:t>
-                            </w:r>
-                            <w:proofErr w:type="gramEnd"/>
-                            <w:r>
-                              <w:rPr>
-                                <w:rFonts w:ascii="Consolas" w:hAnsi="Consolas"/>
-                              </w:rPr>
-                              <w:t xml:space="preserve">) : </w:t>
-                            </w:r>
-                            <w:r>
-                              <w:rPr>
-                                <w:rFonts w:ascii="Consolas" w:hAnsi="Consolas"/>
-                              </w:rPr>
-                              <w:t>vector&lt;Token&gt;</w:t>
-                            </w:r>
-                          </w:p>
-                          <w:p>
-                            <w:pPr>
-                              <w:rPr>
-                                <w:rFonts w:ascii="Consolas" w:hAnsi="Consolas"/>
-                              </w:rPr>
-                            </w:pPr>
-                            <w:r>
-                              <w:rPr>
-                                <w:rFonts w:ascii="Consolas" w:hAnsi="Consolas"/>
-                              </w:rPr>
-                              <w:t xml:space="preserve">- </w:t>
-                            </w:r>
-                            <w:proofErr w:type="gramStart"/>
-                            <w:r>
-                              <w:rPr>
-                                <w:rFonts w:ascii="Consolas" w:hAnsi="Consolas"/>
-                              </w:rPr>
-                              <w:t>next(</w:t>
-                            </w:r>
-                            <w:proofErr w:type="gramEnd"/>
-                            <w:r>
-                              <w:rPr>
-                                <w:rFonts w:ascii="Consolas" w:hAnsi="Consolas"/>
-                              </w:rPr>
-                              <w:t>) : Token</w:t>
-                            </w:r>
-                          </w:p>
-                        </w:txbxContent>
-                      </wps:txbx>
-                      <wps:bodyPr rot="0" spcFirstLastPara="0" vertOverflow="overflow" horzOverflow="overflow" vert="horz" wrap="square" lIns="91440" tIns="45720" rIns="91440" bIns="45720" numCol="1" spcCol="0" rtlCol="0" fromWordArt="0" anchor="t" anchorCtr="0" forceAA="0" compatLnSpc="1">
-                        <a:prstTxWarp prst="textNoShape">
-                          <a:avLst/>
-                        </a:prstTxWarp>
-                        <a:noAutofit/>
-                      </wps:bodyPr>
-                    </wps:wsp>
-                  </a:graphicData>
-                </a:graphic>
-                <wp14:sizeRelH relativeFrom="margin">
-                  <wp14:pctWidth>0</wp14:pctWidth>
-                </wp14:sizeRelH>
-                <wp14:sizeRelV relativeFrom="margin">
-                  <wp14:pctHeight>0</wp14:pctHeight>
-                </wp14:sizeRelV>
-              </wp:anchor>
-            </w:drawing>
-          </mc:Choice>
-          <mc:Fallback>
-            <w:pict>
-              <v:shape w14:anchorId="60382FD7" id="Text Box 35" o:spid="_x0000_s1030" type="#_x0000_t202" style="position:absolute;margin-left:278.95pt;margin-top:423.1pt;width:185.9pt;height:80.85pt;z-index:251703296;visibility:visible;mso-wrap-style:square;mso-width-percent:0;mso-height-percent:0;mso-wrap-distance-left:9pt;mso-wrap-distance-top:0;mso-wrap-distance-right:9pt;mso-wrap-distance-bottom:0;mso-position-horizontal:absolute;mso-position-horizontal-relative:margin;mso-position-vertical:absolute;mso-position-vertical-relative:text;mso-width-percent:0;mso-height-percent:0;mso-width-relative:margin;mso-height-relative:margin;v-text-anchor:top" o:gfxdata="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" fillcolor="white [3201]" strokecolor="black [3200]" strokeweight="1pt">
-                <v:textbox>
-                  <w:txbxContent>
-                    <w:p>
-                      <w:pPr>
-                        <w:jc w:val="center"/>
-                        <w:rPr>
-                          <w:rFonts w:ascii="Consolas" w:hAnsi="Consolas"/>
-                          <w:b/>
-                        </w:rPr>
-                      </w:pPr>
-                      <w:r>
-                        <w:rPr>
-                          <w:rFonts w:ascii="Consolas" w:hAnsi="Consolas"/>
-                          <w:b/>
-                        </w:rPr>
-                        <w:t>Tokenizer</w:t>
-                      </w:r>
-                    </w:p>
-                    <w:p>
-                      <w:pPr>
-                        <w:pBdr>
-                          <w:top w:val="single" w:sz="6" w:space="1" w:color="auto"/>
-                          <w:bottom w:val="single" w:sz="6" w:space="1" w:color="auto"/>
-                        </w:pBdr>
-                        <w:rPr>
-                          <w:rFonts w:ascii="Consolas" w:hAnsi="Consolas"/>
-                        </w:rPr>
-                      </w:pPr>
-                      <w:r>
-                        <w:rPr>
-                          <w:rFonts w:ascii="Consolas" w:hAnsi="Consolas"/>
-                        </w:rPr>
-                        <w:t xml:space="preserve">- </w:t>
-                      </w:r>
-                      <w:proofErr w:type="gramStart"/>
-                      <w:r>
-                        <w:rPr>
-                          <w:rFonts w:ascii="Consolas" w:hAnsi="Consolas"/>
-                        </w:rPr>
-                        <w:t xml:space="preserve">input </w:t>
-                      </w:r>
-                      <w:r>
-                        <w:rPr>
-                          <w:rFonts w:ascii="Consolas" w:hAnsi="Consolas"/>
-                        </w:rPr>
-                        <w:t>:</w:t>
-                      </w:r>
-                      <w:proofErr w:type="gramEnd"/>
-                      <w:r>
-                        <w:rPr>
-                          <w:rFonts w:ascii="Consolas" w:hAnsi="Consolas"/>
-                        </w:rPr>
-                        <w:t xml:space="preserve"> </w:t>
-                      </w:r>
-                      <w:proofErr w:type="spellStart"/>
-                      <w:r>
-                        <w:rPr>
-                          <w:rFonts w:ascii="Consolas" w:hAnsi="Consolas"/>
-                        </w:rPr>
-                        <w:t>istream</w:t>
-                      </w:r>
-                      <w:proofErr w:type="spellEnd"/>
-                    </w:p>
-                    <w:p>
-                      <w:pPr>
-                        <w:pBdr>
-                          <w:top w:val="single" w:sz="6" w:space="1" w:color="auto"/>
-                          <w:bottom w:val="single" w:sz="6" w:space="1" w:color="auto"/>
-                        </w:pBdr>
-                        <w:rPr>
-                          <w:rFonts w:ascii="Consolas" w:hAnsi="Consolas"/>
-                        </w:rPr>
-                      </w:pPr>
-                      <w:r>
-                        <w:rPr>
-                          <w:rFonts w:ascii="Consolas" w:hAnsi="Consolas"/>
-                        </w:rPr>
-                        <w:t xml:space="preserve">- </w:t>
-                      </w:r>
-                      <w:proofErr w:type="gramStart"/>
-                      <w:r>
-                        <w:rPr>
-                          <w:rFonts w:ascii="Consolas" w:hAnsi="Consolas"/>
-                        </w:rPr>
-                        <w:t>tokens :</w:t>
-                      </w:r>
-                      <w:proofErr w:type="gramEnd"/>
-                      <w:r>
-                        <w:rPr>
-                          <w:rFonts w:ascii="Consolas" w:hAnsi="Consolas"/>
-                        </w:rPr>
-                        <w:t xml:space="preserve"> vector&lt;Token&gt;</w:t>
-                      </w:r>
-                    </w:p>
-                    <w:p>
-                      <w:pPr>
-                        <w:rPr>
-                          <w:rFonts w:ascii="Consolas" w:hAnsi="Consolas"/>
-                        </w:rPr>
-                      </w:pPr>
-                      <w:r>
-                        <w:rPr>
-                          <w:rFonts w:ascii="Consolas" w:hAnsi="Consolas"/>
-                        </w:rPr>
-                        <w:t xml:space="preserve">+ </w:t>
-                      </w:r>
-                      <w:proofErr w:type="gramStart"/>
-                      <w:r>
-                        <w:rPr>
-                          <w:rFonts w:ascii="Consolas" w:hAnsi="Consolas"/>
-                        </w:rPr>
-                        <w:t>apply(</w:t>
-                      </w:r>
-                      <w:proofErr w:type="gramEnd"/>
-                      <w:r>
-                        <w:rPr>
-                          <w:rFonts w:ascii="Consolas" w:hAnsi="Consolas"/>
-                        </w:rPr>
-                        <w:t xml:space="preserve">) : </w:t>
-                      </w:r>
-                      <w:r>
-                        <w:rPr>
-                          <w:rFonts w:ascii="Consolas" w:hAnsi="Consolas"/>
-                        </w:rPr>
-                        <w:t>vector&lt;Token&gt;</w:t>
-                      </w:r>
-                    </w:p>
-                    <w:p>
-                      <w:pPr>
-                        <w:rPr>
-                          <w:rFonts w:ascii="Consolas" w:hAnsi="Consolas"/>
-                        </w:rPr>
-                      </w:pPr>
-                      <w:r>
-                        <w:rPr>
-                          <w:rFonts w:ascii="Consolas" w:hAnsi="Consolas"/>
-                        </w:rPr>
-                        <w:t xml:space="preserve">- </w:t>
-                      </w:r>
-                      <w:proofErr w:type="gramStart"/>
-                      <w:r>
-                        <w:rPr>
-                          <w:rFonts w:ascii="Consolas" w:hAnsi="Consolas"/>
-                        </w:rPr>
-                        <w:t>next(</w:t>
-                      </w:r>
-                      <w:proofErr w:type="gramEnd"/>
-                      <w:r>
-                        <w:rPr>
-                          <w:rFonts w:ascii="Consolas" w:hAnsi="Consolas"/>
-                        </w:rPr>
-                        <w:t>) : Token</w:t>
-                      </w:r>
-                    </w:p>
-                  </w:txbxContent>
-                </v:textbox>
-                <w10:wrap type="square" anchorx="margin"/>
               </v:shape>
             </w:pict>
           </mc:Fallback>
@@ -3471,22 +3139,13 @@
                                 <w:b/>
                               </w:rPr>
                             </w:pPr>
-                            <w:proofErr w:type="spellStart"/>
                             <w:r>
                               <w:rPr>
                                 <w:rFonts w:ascii="Consolas" w:hAnsi="Consolas"/>
                                 <w:b/>
                               </w:rPr>
-                              <w:t>Token</w:t>
-                            </w:r>
-                            <w:r>
-                              <w:rPr>
-                                <w:rFonts w:ascii="Consolas" w:hAnsi="Consolas"/>
-                                <w:b/>
-                              </w:rPr>
-                              <w:t>Type</w:t>
-                            </w:r>
-                            <w:proofErr w:type="spellEnd"/>
+                              <w:t>TokenType</w:t>
+                            </w:r>
                           </w:p>
                           <w:p>
                             <w:pPr>
@@ -3775,21 +3434,7 @@
                               <w:rPr>
                                 <w:rFonts w:ascii="Consolas" w:hAnsi="Consolas"/>
                               </w:rPr>
-                              <w:t xml:space="preserve">- </w:t>
-                            </w:r>
-                            <w:proofErr w:type="gramStart"/>
-                            <w:r>
-                              <w:rPr>
-                                <w:rFonts w:ascii="Consolas" w:hAnsi="Consolas"/>
-                              </w:rPr>
-                              <w:t>tokens :</w:t>
-                            </w:r>
-                            <w:proofErr w:type="gramEnd"/>
-                            <w:r>
-                              <w:rPr>
-                                <w:rFonts w:ascii="Consolas" w:hAnsi="Consolas"/>
-                              </w:rPr>
-                              <w:t xml:space="preserve"> vector&lt;Token&gt;</w:t>
+                              <w:t>- tokens : vector&lt;Token&gt;</w:t>
                             </w:r>
                           </w:p>
                           <w:p>
@@ -3802,21 +3447,7 @@
                               <w:rPr>
                                 <w:rFonts w:ascii="Consolas" w:hAnsi="Consolas"/>
                               </w:rPr>
-                              <w:t xml:space="preserve">+ </w:t>
-                            </w:r>
-                            <w:proofErr w:type="gramStart"/>
-                            <w:r>
-                              <w:rPr>
-                                <w:rFonts w:ascii="Consolas" w:hAnsi="Consolas"/>
-                              </w:rPr>
-                              <w:t>apply(</w:t>
-                            </w:r>
-                            <w:proofErr w:type="gramEnd"/>
-                            <w:r>
-                              <w:rPr>
-                                <w:rFonts w:ascii="Consolas" w:hAnsi="Consolas"/>
-                              </w:rPr>
-                              <w:t>) : Command</w:t>
+                              <w:t>+ apply() : Command</w:t>
                             </w:r>
                           </w:p>
                         </w:txbxContent>
@@ -4013,30 +3644,8 @@
                               <w:rPr>
                                 <w:rFonts w:ascii="Consolas" w:hAnsi="Consolas"/>
                               </w:rPr>
-                              <w:t xml:space="preserve">+ </w:t>
-                            </w:r>
-                            <w:proofErr w:type="gramStart"/>
-                            <w:r>
-                              <w:rPr>
-                                <w:rFonts w:ascii="Consolas" w:hAnsi="Consolas"/>
-                              </w:rPr>
-                              <w:t>type :</w:t>
-                            </w:r>
-                            <w:proofErr w:type="gramEnd"/>
-                            <w:r>
-                              <w:rPr>
-                                <w:rFonts w:ascii="Consolas" w:hAnsi="Consolas"/>
-                              </w:rPr>
-                              <w:t xml:space="preserve"> </w:t>
-                            </w:r>
-                            <w:proofErr w:type="spellStart"/>
-                            <w:r>
-                              <w:rPr>
-                                <w:rFonts w:ascii="Consolas" w:hAnsi="Consolas"/>
-                              </w:rPr>
-                              <w:t>TokenType</w:t>
-                            </w:r>
-                            <w:proofErr w:type="spellEnd"/>
+                              <w:t>+ type : TokenType</w:t>
+                            </w:r>
                           </w:p>
                           <w:p>
                             <w:pPr>
@@ -4048,21 +3657,7 @@
                               <w:rPr>
                                 <w:rFonts w:ascii="Consolas" w:hAnsi="Consolas"/>
                               </w:rPr>
-                              <w:t xml:space="preserve">+ </w:t>
-                            </w:r>
-                            <w:proofErr w:type="gramStart"/>
-                            <w:r>
-                              <w:rPr>
-                                <w:rFonts w:ascii="Consolas" w:hAnsi="Consolas"/>
-                              </w:rPr>
-                              <w:t>text :</w:t>
-                            </w:r>
-                            <w:proofErr w:type="gramEnd"/>
-                            <w:r>
-                              <w:rPr>
-                                <w:rFonts w:ascii="Consolas" w:hAnsi="Consolas"/>
-                              </w:rPr>
-                              <w:t xml:space="preserve"> string</w:t>
+                              <w:t>+ text : string</w:t>
                             </w:r>
                           </w:p>
                         </w:txbxContent>
@@ -4930,7 +4525,6 @@
                                 <w:b/>
                               </w:rPr>
                             </w:pPr>
-                            <w:proofErr w:type="spellStart"/>
                             <w:r>
                               <w:rPr>
                                 <w:rFonts w:ascii="Consolas" w:hAnsi="Consolas"/>
@@ -4938,7 +4532,6 @@
                               </w:rPr>
                               <w:t>DisjunctiveCommand</w:t>
                             </w:r>
-                            <w:proofErr w:type="spellEnd"/>
                           </w:p>
                           <w:p>
                             <w:pPr>
@@ -4961,24 +4554,8 @@
                               <w:rPr>
                                 <w:rFonts w:ascii="Consolas" w:hAnsi="Consolas"/>
                               </w:rPr>
-                              <w:t xml:space="preserve">+ </w:t>
-                            </w:r>
-                            <w:proofErr w:type="spellStart"/>
-                            <w:proofErr w:type="gramStart"/>
-                            <w:r>
-                              <w:rPr>
-                                <w:rFonts w:ascii="Consolas" w:hAnsi="Consolas"/>
-                              </w:rPr>
-                              <w:t>shouldExecuteAfter</w:t>
-                            </w:r>
-                            <w:proofErr w:type="spellEnd"/>
-                            <w:r>
-                              <w:rPr>
-                                <w:rFonts w:ascii="Consolas" w:hAnsi="Consolas"/>
-                              </w:rPr>
-                              <w:t>(</w:t>
-                            </w:r>
-                            <w:proofErr w:type="gramEnd"/>
+                              <w:t>+ shouldExecuteAfter(</w:t>
+                            </w:r>
                           </w:p>
                           <w:p>
                             <w:pPr>
@@ -4991,34 +4568,7 @@
                                 <w:rFonts w:ascii="Consolas" w:hAnsi="Consolas"/>
                               </w:rPr>
                               <w:tab/>
-                            </w:r>
-                            <w:proofErr w:type="gramStart"/>
-                            <w:r>
-                              <w:rPr>
-                                <w:rFonts w:ascii="Consolas" w:hAnsi="Consolas"/>
-                              </w:rPr>
-                              <w:t>command :</w:t>
-                            </w:r>
-                            <w:proofErr w:type="gramEnd"/>
-                            <w:r>
-                              <w:rPr>
-                                <w:rFonts w:ascii="Consolas" w:hAnsi="Consolas"/>
-                              </w:rPr>
-                              <w:t xml:space="preserve"> </w:t>
-                            </w:r>
-                            <w:proofErr w:type="spellStart"/>
-                            <w:r>
-                              <w:rPr>
-                                <w:rFonts w:ascii="Consolas" w:hAnsi="Consolas"/>
-                              </w:rPr>
-                              <w:t>Command</w:t>
-                            </w:r>
-                            <w:proofErr w:type="spellEnd"/>
-                            <w:r>
-                              <w:rPr>
-                                <w:rFonts w:ascii="Consolas" w:hAnsi="Consolas"/>
-                              </w:rPr>
-                              <w:t>,</w:t>
+                              <w:t>command : Command,</w:t>
                             </w:r>
                           </w:p>
                           <w:p>
@@ -5032,42 +4582,7 @@
                                 <w:rFonts w:ascii="Consolas" w:hAnsi="Consolas"/>
                               </w:rPr>
                               <w:tab/>
-                            </w:r>
-                            <w:proofErr w:type="spellStart"/>
-                            <w:proofErr w:type="gramStart"/>
-                            <w:r>
-                              <w:rPr>
-                                <w:rFonts w:ascii="Consolas" w:hAnsi="Consolas"/>
-                              </w:rPr>
-                              <w:t>exitCode</w:t>
-                            </w:r>
-                            <w:proofErr w:type="spellEnd"/>
-                            <w:r>
-                              <w:rPr>
-                                <w:rFonts w:ascii="Consolas" w:hAnsi="Consolas"/>
-                              </w:rPr>
-                              <w:t xml:space="preserve"> :</w:t>
-                            </w:r>
-                            <w:proofErr w:type="gramEnd"/>
-                            <w:r>
-                              <w:rPr>
-                                <w:rFonts w:ascii="Consolas" w:hAnsi="Consolas"/>
-                              </w:rPr>
-                              <w:t xml:space="preserve"> </w:t>
-                            </w:r>
-                            <w:proofErr w:type="spellStart"/>
-                            <w:r>
-                              <w:rPr>
-                                <w:rFonts w:ascii="Consolas" w:hAnsi="Consolas"/>
-                              </w:rPr>
-                              <w:t>int</w:t>
-                            </w:r>
-                            <w:proofErr w:type="spellEnd"/>
-                            <w:r>
-                              <w:rPr>
-                                <w:rFonts w:ascii="Consolas" w:hAnsi="Consolas"/>
-                              </w:rPr>
-                              <w:t>) : bool</w:t>
+                              <w:t>exitCode : int) : bool</w:t>
                             </w:r>
                           </w:p>
                         </w:txbxContent>
@@ -5309,7 +4824,6 @@
                                 <w:b/>
                               </w:rPr>
                             </w:pPr>
-                            <w:proofErr w:type="spellStart"/>
                             <w:r>
                               <w:rPr>
                                 <w:rFonts w:ascii="Consolas" w:hAnsi="Consolas"/>
@@ -5317,7 +4831,6 @@
                               </w:rPr>
                               <w:t>ConjunctiveCommand</w:t>
                             </w:r>
-                            <w:proofErr w:type="spellEnd"/>
                           </w:p>
                           <w:p>
                             <w:pPr>
@@ -5340,24 +4853,8 @@
                               <w:rPr>
                                 <w:rFonts w:ascii="Consolas" w:hAnsi="Consolas"/>
                               </w:rPr>
-                              <w:t xml:space="preserve">+ </w:t>
-                            </w:r>
-                            <w:proofErr w:type="spellStart"/>
-                            <w:proofErr w:type="gramStart"/>
-                            <w:r>
-                              <w:rPr>
-                                <w:rFonts w:ascii="Consolas" w:hAnsi="Consolas"/>
-                              </w:rPr>
-                              <w:t>shouldExecuteAfter</w:t>
-                            </w:r>
-                            <w:proofErr w:type="spellEnd"/>
-                            <w:r>
-                              <w:rPr>
-                                <w:rFonts w:ascii="Consolas" w:hAnsi="Consolas"/>
-                              </w:rPr>
-                              <w:t>(</w:t>
-                            </w:r>
-                            <w:proofErr w:type="gramEnd"/>
+                              <w:t>+ shouldExecuteAfter(</w:t>
+                            </w:r>
                           </w:p>
                           <w:p>
                             <w:pPr>
@@ -5370,34 +4867,7 @@
                                 <w:rFonts w:ascii="Consolas" w:hAnsi="Consolas"/>
                               </w:rPr>
                               <w:tab/>
-                            </w:r>
-                            <w:proofErr w:type="gramStart"/>
-                            <w:r>
-                              <w:rPr>
-                                <w:rFonts w:ascii="Consolas" w:hAnsi="Consolas"/>
-                              </w:rPr>
-                              <w:t>command :</w:t>
-                            </w:r>
-                            <w:proofErr w:type="gramEnd"/>
-                            <w:r>
-                              <w:rPr>
-                                <w:rFonts w:ascii="Consolas" w:hAnsi="Consolas"/>
-                              </w:rPr>
-                              <w:t xml:space="preserve"> </w:t>
-                            </w:r>
-                            <w:proofErr w:type="spellStart"/>
-                            <w:r>
-                              <w:rPr>
-                                <w:rFonts w:ascii="Consolas" w:hAnsi="Consolas"/>
-                              </w:rPr>
-                              <w:t>Command</w:t>
-                            </w:r>
-                            <w:proofErr w:type="spellEnd"/>
-                            <w:r>
-                              <w:rPr>
-                                <w:rFonts w:ascii="Consolas" w:hAnsi="Consolas"/>
-                              </w:rPr>
-                              <w:t>,</w:t>
+                              <w:t>command : Command,</w:t>
                             </w:r>
                           </w:p>
                           <w:p>
@@ -5411,42 +4881,7 @@
                                 <w:rFonts w:ascii="Consolas" w:hAnsi="Consolas"/>
                               </w:rPr>
                               <w:tab/>
-                            </w:r>
-                            <w:proofErr w:type="spellStart"/>
-                            <w:proofErr w:type="gramStart"/>
-                            <w:r>
-                              <w:rPr>
-                                <w:rFonts w:ascii="Consolas" w:hAnsi="Consolas"/>
-                              </w:rPr>
-                              <w:t>exitCode</w:t>
-                            </w:r>
-                            <w:proofErr w:type="spellEnd"/>
-                            <w:r>
-                              <w:rPr>
-                                <w:rFonts w:ascii="Consolas" w:hAnsi="Consolas"/>
-                              </w:rPr>
-                              <w:t xml:space="preserve"> :</w:t>
-                            </w:r>
-                            <w:proofErr w:type="gramEnd"/>
-                            <w:r>
-                              <w:rPr>
-                                <w:rFonts w:ascii="Consolas" w:hAnsi="Consolas"/>
-                              </w:rPr>
-                              <w:t xml:space="preserve"> </w:t>
-                            </w:r>
-                            <w:proofErr w:type="spellStart"/>
-                            <w:r>
-                              <w:rPr>
-                                <w:rFonts w:ascii="Consolas" w:hAnsi="Consolas"/>
-                              </w:rPr>
-                              <w:t>int</w:t>
-                            </w:r>
-                            <w:proofErr w:type="spellEnd"/>
-                            <w:r>
-                              <w:rPr>
-                                <w:rFonts w:ascii="Consolas" w:hAnsi="Consolas"/>
-                              </w:rPr>
-                              <w:t>) : bool</w:t>
+                              <w:t>exitCode : int) : bool</w:t>
                             </w:r>
                           </w:p>
                         </w:txbxContent>
@@ -5688,7 +5123,6 @@
                                 <w:b/>
                               </w:rPr>
                             </w:pPr>
-                            <w:proofErr w:type="spellStart"/>
                             <w:r>
                               <w:rPr>
                                 <w:rFonts w:ascii="Consolas" w:hAnsi="Consolas"/>
@@ -5703,7 +5137,6 @@
                               </w:rPr>
                               <w:t>Command</w:t>
                             </w:r>
-                            <w:proofErr w:type="spellEnd"/>
                           </w:p>
                           <w:p>
                             <w:pPr>
@@ -5726,24 +5159,8 @@
                               <w:rPr>
                                 <w:rFonts w:ascii="Consolas" w:hAnsi="Consolas"/>
                               </w:rPr>
-                              <w:t xml:space="preserve">+ </w:t>
-                            </w:r>
-                            <w:proofErr w:type="spellStart"/>
-                            <w:proofErr w:type="gramStart"/>
-                            <w:r>
-                              <w:rPr>
-                                <w:rFonts w:ascii="Consolas" w:hAnsi="Consolas"/>
-                              </w:rPr>
-                              <w:t>shouldExecuteAfter</w:t>
-                            </w:r>
-                            <w:proofErr w:type="spellEnd"/>
-                            <w:r>
-                              <w:rPr>
-                                <w:rFonts w:ascii="Consolas" w:hAnsi="Consolas"/>
-                              </w:rPr>
-                              <w:t>(</w:t>
-                            </w:r>
-                            <w:proofErr w:type="gramEnd"/>
+                              <w:t>+ shouldExecuteAfter(</w:t>
+                            </w:r>
                           </w:p>
                           <w:p>
                             <w:pPr>
@@ -5756,34 +5173,7 @@
                                 <w:rFonts w:ascii="Consolas" w:hAnsi="Consolas"/>
                               </w:rPr>
                               <w:tab/>
-                            </w:r>
-                            <w:proofErr w:type="gramStart"/>
-                            <w:r>
-                              <w:rPr>
-                                <w:rFonts w:ascii="Consolas" w:hAnsi="Consolas"/>
-                              </w:rPr>
-                              <w:t>command :</w:t>
-                            </w:r>
-                            <w:proofErr w:type="gramEnd"/>
-                            <w:r>
-                              <w:rPr>
-                                <w:rFonts w:ascii="Consolas" w:hAnsi="Consolas"/>
-                              </w:rPr>
-                              <w:t xml:space="preserve"> </w:t>
-                            </w:r>
-                            <w:proofErr w:type="spellStart"/>
-                            <w:r>
-                              <w:rPr>
-                                <w:rFonts w:ascii="Consolas" w:hAnsi="Consolas"/>
-                              </w:rPr>
-                              <w:t>Command</w:t>
-                            </w:r>
-                            <w:proofErr w:type="spellEnd"/>
-                            <w:r>
-                              <w:rPr>
-                                <w:rFonts w:ascii="Consolas" w:hAnsi="Consolas"/>
-                              </w:rPr>
-                              <w:t>,</w:t>
+                              <w:t>command : Command,</w:t>
                             </w:r>
                           </w:p>
                           <w:p>
@@ -5797,42 +5187,7 @@
                                 <w:rFonts w:ascii="Consolas" w:hAnsi="Consolas"/>
                               </w:rPr>
                               <w:tab/>
-                            </w:r>
-                            <w:proofErr w:type="spellStart"/>
-                            <w:proofErr w:type="gramStart"/>
-                            <w:r>
-                              <w:rPr>
-                                <w:rFonts w:ascii="Consolas" w:hAnsi="Consolas"/>
-                              </w:rPr>
-                              <w:t>exitCode</w:t>
-                            </w:r>
-                            <w:proofErr w:type="spellEnd"/>
-                            <w:r>
-                              <w:rPr>
-                                <w:rFonts w:ascii="Consolas" w:hAnsi="Consolas"/>
-                              </w:rPr>
-                              <w:t xml:space="preserve"> :</w:t>
-                            </w:r>
-                            <w:proofErr w:type="gramEnd"/>
-                            <w:r>
-                              <w:rPr>
-                                <w:rFonts w:ascii="Consolas" w:hAnsi="Consolas"/>
-                              </w:rPr>
-                              <w:t xml:space="preserve"> </w:t>
-                            </w:r>
-                            <w:proofErr w:type="spellStart"/>
-                            <w:r>
-                              <w:rPr>
-                                <w:rFonts w:ascii="Consolas" w:hAnsi="Consolas"/>
-                              </w:rPr>
-                              <w:t>int</w:t>
-                            </w:r>
-                            <w:proofErr w:type="spellEnd"/>
-                            <w:r>
-                              <w:rPr>
-                                <w:rFonts w:ascii="Consolas" w:hAnsi="Consolas"/>
-                              </w:rPr>
-                              <w:t>) : bool</w:t>
+                              <w:t>exitCode : int) : bool</w:t>
                             </w:r>
                           </w:p>
                         </w:txbxContent>
@@ -6081,7 +5436,6 @@
                                 <w:b/>
                               </w:rPr>
                             </w:pPr>
-                            <w:proofErr w:type="spellStart"/>
                             <w:r>
                               <w:rPr>
                                 <w:rFonts w:ascii="Consolas" w:hAnsi="Consolas"/>
@@ -6096,7 +5450,6 @@
                               </w:rPr>
                               <w:t>Command</w:t>
                             </w:r>
-                            <w:proofErr w:type="spellEnd"/>
                           </w:p>
                           <w:p>
                             <w:pPr>
@@ -6119,24 +5472,8 @@
                               <w:rPr>
                                 <w:rFonts w:ascii="Consolas" w:hAnsi="Consolas"/>
                               </w:rPr>
-                              <w:t xml:space="preserve">+ </w:t>
-                            </w:r>
-                            <w:proofErr w:type="spellStart"/>
-                            <w:proofErr w:type="gramStart"/>
-                            <w:r>
-                              <w:rPr>
-                                <w:rFonts w:ascii="Consolas" w:hAnsi="Consolas"/>
-                              </w:rPr>
-                              <w:t>shouldExecuteAfter</w:t>
-                            </w:r>
-                            <w:proofErr w:type="spellEnd"/>
-                            <w:r>
-                              <w:rPr>
-                                <w:rFonts w:ascii="Consolas" w:hAnsi="Consolas"/>
-                              </w:rPr>
-                              <w:t>(</w:t>
-                            </w:r>
-                            <w:proofErr w:type="gramEnd"/>
+                              <w:t>+ shouldExecuteAfter(</w:t>
+                            </w:r>
                           </w:p>
                           <w:p>
                             <w:pPr>
@@ -6149,34 +5486,7 @@
                                 <w:rFonts w:ascii="Consolas" w:hAnsi="Consolas"/>
                               </w:rPr>
                               <w:tab/>
-                            </w:r>
-                            <w:proofErr w:type="gramStart"/>
-                            <w:r>
-                              <w:rPr>
-                                <w:rFonts w:ascii="Consolas" w:hAnsi="Consolas"/>
-                              </w:rPr>
-                              <w:t>command :</w:t>
-                            </w:r>
-                            <w:proofErr w:type="gramEnd"/>
-                            <w:r>
-                              <w:rPr>
-                                <w:rFonts w:ascii="Consolas" w:hAnsi="Consolas"/>
-                              </w:rPr>
-                              <w:t xml:space="preserve"> </w:t>
-                            </w:r>
-                            <w:proofErr w:type="spellStart"/>
-                            <w:r>
-                              <w:rPr>
-                                <w:rFonts w:ascii="Consolas" w:hAnsi="Consolas"/>
-                              </w:rPr>
-                              <w:t>Command</w:t>
-                            </w:r>
-                            <w:proofErr w:type="spellEnd"/>
-                            <w:r>
-                              <w:rPr>
-                                <w:rFonts w:ascii="Consolas" w:hAnsi="Consolas"/>
-                              </w:rPr>
-                              <w:t>,</w:t>
+                              <w:t>command : Command,</w:t>
                             </w:r>
                           </w:p>
                           <w:p>
@@ -6190,42 +5500,7 @@
                                 <w:rFonts w:ascii="Consolas" w:hAnsi="Consolas"/>
                               </w:rPr>
                               <w:tab/>
-                            </w:r>
-                            <w:proofErr w:type="spellStart"/>
-                            <w:proofErr w:type="gramStart"/>
-                            <w:r>
-                              <w:rPr>
-                                <w:rFonts w:ascii="Consolas" w:hAnsi="Consolas"/>
-                              </w:rPr>
-                              <w:t>exitCode</w:t>
-                            </w:r>
-                            <w:proofErr w:type="spellEnd"/>
-                            <w:r>
-                              <w:rPr>
-                                <w:rFonts w:ascii="Consolas" w:hAnsi="Consolas"/>
-                              </w:rPr>
-                              <w:t xml:space="preserve"> :</w:t>
-                            </w:r>
-                            <w:proofErr w:type="gramEnd"/>
-                            <w:r>
-                              <w:rPr>
-                                <w:rFonts w:ascii="Consolas" w:hAnsi="Consolas"/>
-                              </w:rPr>
-                              <w:t xml:space="preserve"> </w:t>
-                            </w:r>
-                            <w:proofErr w:type="spellStart"/>
-                            <w:r>
-                              <w:rPr>
-                                <w:rFonts w:ascii="Consolas" w:hAnsi="Consolas"/>
-                              </w:rPr>
-                              <w:t>int</w:t>
-                            </w:r>
-                            <w:proofErr w:type="spellEnd"/>
-                            <w:r>
-                              <w:rPr>
-                                <w:rFonts w:ascii="Consolas" w:hAnsi="Consolas"/>
-                              </w:rPr>
-                              <w:t>) : bool</w:t>
+                              <w:t>exitCode : int) : bool</w:t>
                             </w:r>
                           </w:p>
                         </w:txbxContent>
@@ -6497,19 +5772,11 @@
                               </w:rPr>
                               <w:t xml:space="preserve">+ </w:t>
                             </w:r>
-                            <w:proofErr w:type="gramStart"/>
-                            <w:r>
-                              <w:rPr>
-                                <w:rFonts w:ascii="Consolas" w:hAnsi="Consolas"/>
-                              </w:rPr>
-                              <w:t>program :</w:t>
-                            </w:r>
-                            <w:proofErr w:type="gramEnd"/>
-                            <w:r>
-                              <w:rPr>
-                                <w:rFonts w:ascii="Consolas" w:hAnsi="Consolas"/>
-                              </w:rPr>
-                              <w:t xml:space="preserve"> string</w:t>
+                            <w:r>
+                              <w:rPr>
+                                <w:rFonts w:ascii="Consolas" w:hAnsi="Consolas"/>
+                              </w:rPr>
+                              <w:t>program : string</w:t>
                             </w:r>
                           </w:p>
                           <w:p>
@@ -6524,19 +5791,11 @@
                               </w:rPr>
                               <w:t xml:space="preserve">+ </w:t>
                             </w:r>
-                            <w:proofErr w:type="gramStart"/>
-                            <w:r>
-                              <w:rPr>
-                                <w:rFonts w:ascii="Consolas" w:hAnsi="Consolas"/>
-                              </w:rPr>
-                              <w:t>arguments :</w:t>
-                            </w:r>
-                            <w:proofErr w:type="gramEnd"/>
-                            <w:r>
-                              <w:rPr>
-                                <w:rFonts w:ascii="Consolas" w:hAnsi="Consolas"/>
-                              </w:rPr>
-                              <w:t xml:space="preserve"> vector&lt;string&gt;</w:t>
+                            <w:r>
+                              <w:rPr>
+                                <w:rFonts w:ascii="Consolas" w:hAnsi="Consolas"/>
+                              </w:rPr>
+                              <w:t>arguments : vector&lt;string&gt;</w:t>
                             </w:r>
                           </w:p>
                           <w:p>
@@ -6554,19 +5813,11 @@
                               </w:rPr>
                               <w:t xml:space="preserve">+ </w:t>
                             </w:r>
-                            <w:proofErr w:type="gramStart"/>
-                            <w:r>
-                              <w:rPr>
-                                <w:rFonts w:ascii="Consolas" w:hAnsi="Consolas"/>
-                              </w:rPr>
-                              <w:t>next :</w:t>
-                            </w:r>
-                            <w:proofErr w:type="gramEnd"/>
-                            <w:r>
-                              <w:rPr>
-                                <w:rFonts w:ascii="Consolas" w:hAnsi="Consolas"/>
-                              </w:rPr>
-                              <w:t xml:space="preserve"> Command</w:t>
+                            <w:r>
+                              <w:rPr>
+                                <w:rFonts w:ascii="Consolas" w:hAnsi="Consolas"/>
+                              </w:rPr>
+                              <w:t>next : Command</w:t>
                             </w:r>
                           </w:p>
                           <w:p>
@@ -6579,24 +5830,8 @@
                               <w:rPr>
                                 <w:rFonts w:ascii="Consolas" w:hAnsi="Consolas"/>
                               </w:rPr>
-                              <w:t xml:space="preserve">+ virtual </w:t>
-                            </w:r>
-                            <w:proofErr w:type="spellStart"/>
-                            <w:proofErr w:type="gramStart"/>
-                            <w:r>
-                              <w:rPr>
-                                <w:rFonts w:ascii="Consolas" w:hAnsi="Consolas"/>
-                              </w:rPr>
-                              <w:t>shouldExecuteAfter</w:t>
-                            </w:r>
-                            <w:proofErr w:type="spellEnd"/>
-                            <w:r>
-                              <w:rPr>
-                                <w:rFonts w:ascii="Consolas" w:hAnsi="Consolas"/>
-                              </w:rPr>
-                              <w:t>(</w:t>
-                            </w:r>
-                            <w:proofErr w:type="gramEnd"/>
+                              <w:t>+ virtual shouldExecuteAfter(</w:t>
+                            </w:r>
                           </w:p>
                           <w:p>
                             <w:pPr>
@@ -6609,34 +5844,7 @@
                                 <w:rFonts w:ascii="Consolas" w:hAnsi="Consolas"/>
                               </w:rPr>
                               <w:tab/>
-                            </w:r>
-                            <w:proofErr w:type="gramStart"/>
-                            <w:r>
-                              <w:rPr>
-                                <w:rFonts w:ascii="Consolas" w:hAnsi="Consolas"/>
-                              </w:rPr>
-                              <w:t>command :</w:t>
-                            </w:r>
-                            <w:proofErr w:type="gramEnd"/>
-                            <w:r>
-                              <w:rPr>
-                                <w:rFonts w:ascii="Consolas" w:hAnsi="Consolas"/>
-                              </w:rPr>
-                              <w:t xml:space="preserve"> </w:t>
-                            </w:r>
-                            <w:proofErr w:type="spellStart"/>
-                            <w:r>
-                              <w:rPr>
-                                <w:rFonts w:ascii="Consolas" w:hAnsi="Consolas"/>
-                              </w:rPr>
-                              <w:t>Command</w:t>
-                            </w:r>
-                            <w:proofErr w:type="spellEnd"/>
-                            <w:r>
-                              <w:rPr>
-                                <w:rFonts w:ascii="Consolas" w:hAnsi="Consolas"/>
-                              </w:rPr>
-                              <w:t>,</w:t>
+                              <w:t>command : Command,</w:t>
                             </w:r>
                           </w:p>
                           <w:p>
@@ -6650,42 +5858,7 @@
                                 <w:rFonts w:ascii="Consolas" w:hAnsi="Consolas"/>
                               </w:rPr>
                               <w:tab/>
-                            </w:r>
-                            <w:proofErr w:type="spellStart"/>
-                            <w:proofErr w:type="gramStart"/>
-                            <w:r>
-                              <w:rPr>
-                                <w:rFonts w:ascii="Consolas" w:hAnsi="Consolas"/>
-                              </w:rPr>
-                              <w:t>exitCode</w:t>
-                            </w:r>
-                            <w:proofErr w:type="spellEnd"/>
-                            <w:r>
-                              <w:rPr>
-                                <w:rFonts w:ascii="Consolas" w:hAnsi="Consolas"/>
-                              </w:rPr>
-                              <w:t xml:space="preserve"> :</w:t>
-                            </w:r>
-                            <w:proofErr w:type="gramEnd"/>
-                            <w:r>
-                              <w:rPr>
-                                <w:rFonts w:ascii="Consolas" w:hAnsi="Consolas"/>
-                              </w:rPr>
-                              <w:t xml:space="preserve"> </w:t>
-                            </w:r>
-                            <w:proofErr w:type="spellStart"/>
-                            <w:r>
-                              <w:rPr>
-                                <w:rFonts w:ascii="Consolas" w:hAnsi="Consolas"/>
-                              </w:rPr>
-                              <w:t>int</w:t>
-                            </w:r>
-                            <w:proofErr w:type="spellEnd"/>
-                            <w:r>
-                              <w:rPr>
-                                <w:rFonts w:ascii="Consolas" w:hAnsi="Consolas"/>
-                              </w:rPr>
-                              <w:t>) : bool = 0</w:t>
+                              <w:t>exitCode : int) : bool = 0</w:t>
                             </w:r>
                           </w:p>
                         </w:txbxContent>

</xml_diff>